<commit_message>
data update and results update
</commit_message>
<xml_diff>
--- a/results/results_grid_project.docx
+++ b/results/results_grid_project.docx
@@ -2,6 +2,1709 @@
 <file path=word/document.xml><?xml version="1.0" encoding="utf-8"?>
 <w:document xmlns:wpc="http://schemas.microsoft.com/office/word/2010/wordprocessingCanvas" xmlns:cx="http://schemas.microsoft.com/office/drawing/2014/chartex" xmlns:cx1="http://schemas.microsoft.com/office/drawing/2015/9/8/chartex" xmlns:cx2="http://schemas.microsoft.com/office/drawing/2015/10/21/chartex" xmlns:cx3="http://schemas.microsoft.com/office/drawing/2016/5/9/chartex" xmlns:cx4="http://schemas.microsoft.com/office/drawing/2016/5/10/chartex" xmlns:cx5="http://schemas.microsoft.com/office/drawing/2016/5/11/chartex" xmlns:cx6="http://schemas.microsoft.com/office/drawing/2016/5/12/chartex" xmlns:cx7="http://schemas.microsoft.com/office/drawing/2016/5/13/chartex" xmlns:cx8="http://schemas.microsoft.com/office/drawing/2016/5/14/chartex" xmlns:mc="http://schemas.openxmlformats.org/markup-compatibility/2006" xmlns:aink="http://schemas.microsoft.com/office/drawing/2016/ink" xmlns:am3d="http://schemas.microsoft.com/office/drawing/2017/model3d" xmlns:o="urn:schemas-microsoft-com:office:office" xmlns:r="http://schemas.openxmlformats.org/officeDocument/2006/relationships" xmlns:m="http://schemas.openxmlformats.org/officeDocument/2006/math" xmlns:v="urn:schemas-microsoft-com:vml" xmlns:wp14="http://schemas.microsoft.com/office/word/2010/wordprocessingDrawing" xmlns:wp="http://schemas.openxmlformats.org/drawingml/2006/wordprocessingDrawing" xmlns:w10="urn:schemas-microsoft-com:office:word" xmlns:w="http://schemas.openxmlformats.org/wordprocessingml/2006/main" xmlns:w14="http://schemas.microsoft.com/office/word/2010/wordml" xmlns:w15="http://schemas.microsoft.com/office/word/2012/wordml" xmlns:w16cid="http://schemas.microsoft.com/office/word/2016/wordml/cid" xmlns:w16se="http://schemas.microsoft.com/office/word/2015/wordml/symex" xmlns:wpg="http://schemas.microsoft.com/office/word/2010/wordprocessingGroup" xmlns:wpi="http://schemas.microsoft.com/office/word/2010/wordprocessingInk" xmlns:wne="http://schemas.microsoft.com/office/word/2006/wordml" xmlns:wps="http://schemas.microsoft.com/office/word/2010/wordprocessingShape" mc:Ignorable="w14 w15 w16se w16cid wp14">
   <w:body>
+    <w:tbl>
+      <w:tblPr>
+        <w:tblStyle w:val="Tabellenraster"/>
+        <w:tblW w:w="9993" w:type="dxa"/>
+        <w:tblBorders>
+          <w:top w:val="none" w:sz="0" w:space="0" w:color="auto"/>
+          <w:left w:val="none" w:sz="0" w:space="0" w:color="auto"/>
+          <w:bottom w:val="single" w:sz="8" w:space="0" w:color="auto"/>
+          <w:right w:val="none" w:sz="0" w:space="0" w:color="auto"/>
+          <w:insideH w:val="none" w:sz="0" w:space="0" w:color="auto"/>
+          <w:insideV w:val="none" w:sz="0" w:space="0" w:color="auto"/>
+        </w:tblBorders>
+        <w:tblLook w:val="04A0" w:firstRow="1" w:lastRow="0" w:firstColumn="1" w:lastColumn="0" w:noHBand="0" w:noVBand="1"/>
+      </w:tblPr>
+      <w:tblGrid>
+        <w:gridCol w:w="1319"/>
+        <w:gridCol w:w="1162"/>
+        <w:gridCol w:w="1205"/>
+        <w:gridCol w:w="1163"/>
+        <w:gridCol w:w="1191"/>
+        <w:gridCol w:w="1618"/>
+        <w:gridCol w:w="1143"/>
+        <w:gridCol w:w="1192"/>
+      </w:tblGrid>
+      <w:tr>
+        <w:trPr>
+          <w:trHeight w:val="316"/>
+        </w:trPr>
+        <w:tc>
+          <w:tcPr>
+            <w:tcW w:w="1319" w:type="dxa"/>
+            <w:tcBorders>
+              <w:top w:val="single" w:sz="12" w:space="0" w:color="auto"/>
+              <w:bottom w:val="single" w:sz="4" w:space="0" w:color="auto"/>
+            </w:tcBorders>
+          </w:tcPr>
+          <w:p>
+            <w:pPr>
+              <w:rPr>
+                <w:rFonts w:ascii="LMRoman12-Regular" w:hAnsi="LMRoman12-Regular" w:cs="Arial"/>
+                <w:b/>
+              </w:rPr>
+            </w:pPr>
+            <w:bookmarkStart w:id="0" w:name="_Hlk23764714"/>
+            <w:r>
+              <w:rPr>
+                <w:rFonts w:ascii="LMRoman12-Regular" w:hAnsi="LMRoman12-Regular" w:cs="Arial"/>
+                <w:b/>
+              </w:rPr>
+              <w:t xml:space="preserve">Frequency </w:t>
+            </w:r>
+          </w:p>
+        </w:tc>
+        <w:tc>
+          <w:tcPr>
+            <w:tcW w:w="1162" w:type="dxa"/>
+            <w:tcBorders>
+              <w:top w:val="single" w:sz="12" w:space="0" w:color="auto"/>
+              <w:bottom w:val="single" w:sz="4" w:space="0" w:color="auto"/>
+            </w:tcBorders>
+          </w:tcPr>
+          <w:p>
+            <w:pPr>
+              <w:rPr>
+                <w:rFonts w:ascii="LMRoman12-Regular" w:hAnsi="LMRoman12-Regular" w:cs="Arial"/>
+                <w:b/>
+              </w:rPr>
+            </w:pPr>
+            <w:r>
+              <w:rPr>
+                <w:rFonts w:ascii="LMRoman12-Regular" w:hAnsi="LMRoman12-Regular" w:cs="Arial"/>
+                <w:b/>
+              </w:rPr>
+              <w:t>Micro</w:t>
+            </w:r>
+          </w:p>
+        </w:tc>
+        <w:tc>
+          <w:tcPr>
+            <w:tcW w:w="1205" w:type="dxa"/>
+            <w:tcBorders>
+              <w:top w:val="single" w:sz="12" w:space="0" w:color="auto"/>
+              <w:bottom w:val="single" w:sz="4" w:space="0" w:color="auto"/>
+            </w:tcBorders>
+          </w:tcPr>
+          <w:p>
+            <w:pPr>
+              <w:rPr>
+                <w:rFonts w:ascii="LMRoman12-Regular" w:hAnsi="LMRoman12-Regular" w:cs="Arial"/>
+                <w:b/>
+              </w:rPr>
+            </w:pPr>
+            <w:r>
+              <w:rPr>
+                <w:rFonts w:ascii="LMRoman12-Regular" w:hAnsi="LMRoman12-Regular" w:cs="Arial"/>
+                <w:b/>
+              </w:rPr>
+              <w:t>Industry</w:t>
+            </w:r>
+          </w:p>
+        </w:tc>
+        <w:tc>
+          <w:tcPr>
+            <w:tcW w:w="1163" w:type="dxa"/>
+            <w:tcBorders>
+              <w:top w:val="single" w:sz="12" w:space="0" w:color="auto"/>
+              <w:bottom w:val="single" w:sz="4" w:space="0" w:color="auto"/>
+            </w:tcBorders>
+          </w:tcPr>
+          <w:p>
+            <w:pPr>
+              <w:rPr>
+                <w:rFonts w:ascii="LMRoman12-Regular" w:hAnsi="LMRoman12-Regular" w:cs="Arial"/>
+                <w:b/>
+              </w:rPr>
+            </w:pPr>
+            <w:r>
+              <w:rPr>
+                <w:rFonts w:ascii="LMRoman12-Regular" w:hAnsi="LMRoman12-Regular" w:cs="Arial"/>
+                <w:b/>
+              </w:rPr>
+              <w:t>Macro</w:t>
+            </w:r>
+          </w:p>
+        </w:tc>
+        <w:tc>
+          <w:tcPr>
+            <w:tcW w:w="1191" w:type="dxa"/>
+            <w:tcBorders>
+              <w:top w:val="single" w:sz="12" w:space="0" w:color="auto"/>
+              <w:bottom w:val="single" w:sz="4" w:space="0" w:color="auto"/>
+            </w:tcBorders>
+          </w:tcPr>
+          <w:p>
+            <w:pPr>
+              <w:rPr>
+                <w:rFonts w:ascii="LMRoman12-Regular" w:hAnsi="LMRoman12-Regular" w:cs="Arial"/>
+                <w:b/>
+              </w:rPr>
+            </w:pPr>
+            <w:r>
+              <w:rPr>
+                <w:rFonts w:ascii="LMRoman12-Regular" w:hAnsi="LMRoman12-Regular" w:cs="Arial"/>
+                <w:b/>
+              </w:rPr>
+              <w:t>Finance</w:t>
+            </w:r>
+          </w:p>
+        </w:tc>
+        <w:tc>
+          <w:tcPr>
+            <w:tcW w:w="1618" w:type="dxa"/>
+            <w:tcBorders>
+              <w:top w:val="single" w:sz="12" w:space="0" w:color="auto"/>
+              <w:bottom w:val="single" w:sz="4" w:space="0" w:color="auto"/>
+            </w:tcBorders>
+          </w:tcPr>
+          <w:p>
+            <w:pPr>
+              <w:rPr>
+                <w:rFonts w:ascii="LMRoman12-Regular" w:hAnsi="LMRoman12-Regular" w:cs="Arial"/>
+                <w:b/>
+              </w:rPr>
+            </w:pPr>
+            <w:r>
+              <w:rPr>
+                <w:rFonts w:ascii="LMRoman12-Regular" w:hAnsi="LMRoman12-Regular" w:cs="Arial"/>
+                <w:b/>
+              </w:rPr>
+              <w:t>Demographic</w:t>
+            </w:r>
+          </w:p>
+        </w:tc>
+        <w:tc>
+          <w:tcPr>
+            <w:tcW w:w="1143" w:type="dxa"/>
+            <w:tcBorders>
+              <w:top w:val="single" w:sz="12" w:space="0" w:color="auto"/>
+              <w:bottom w:val="single" w:sz="4" w:space="0" w:color="auto"/>
+            </w:tcBorders>
+          </w:tcPr>
+          <w:p>
+            <w:pPr>
+              <w:rPr>
+                <w:rFonts w:ascii="LMRoman12-Regular" w:hAnsi="LMRoman12-Regular" w:cs="Arial"/>
+                <w:b/>
+              </w:rPr>
+            </w:pPr>
+            <w:r>
+              <w:rPr>
+                <w:rFonts w:ascii="LMRoman12-Regular" w:hAnsi="LMRoman12-Regular" w:cs="Arial"/>
+                <w:b/>
+              </w:rPr>
+              <w:t>Other</w:t>
+            </w:r>
+          </w:p>
+        </w:tc>
+        <w:tc>
+          <w:tcPr>
+            <w:tcW w:w="1192" w:type="dxa"/>
+            <w:tcBorders>
+              <w:top w:val="single" w:sz="12" w:space="0" w:color="auto"/>
+              <w:bottom w:val="single" w:sz="4" w:space="0" w:color="auto"/>
+            </w:tcBorders>
+          </w:tcPr>
+          <w:p>
+            <w:pPr>
+              <w:rPr>
+                <w:rFonts w:ascii="LMRoman12-Regular" w:hAnsi="LMRoman12-Regular" w:cs="Arial"/>
+                <w:b/>
+              </w:rPr>
+            </w:pPr>
+            <w:r>
+              <w:rPr>
+                <w:rFonts w:ascii="LMRoman12-Regular" w:hAnsi="LMRoman12-Regular" w:cs="Arial"/>
+                <w:b/>
+              </w:rPr>
+              <w:t>Total</w:t>
+            </w:r>
+          </w:p>
+        </w:tc>
+      </w:tr>
+      <w:tr>
+        <w:trPr>
+          <w:trHeight w:val="316"/>
+        </w:trPr>
+        <w:tc>
+          <w:tcPr>
+            <w:tcW w:w="1319" w:type="dxa"/>
+            <w:tcBorders>
+              <w:top w:val="single" w:sz="4" w:space="0" w:color="auto"/>
+            </w:tcBorders>
+          </w:tcPr>
+          <w:p>
+            <w:pPr>
+              <w:rPr>
+                <w:rFonts w:ascii="LMRoman12-Regular" w:hAnsi="LMRoman12-Regular" w:cs="Arial"/>
+                <w:b/>
+              </w:rPr>
+            </w:pPr>
+            <w:r>
+              <w:rPr>
+                <w:rFonts w:ascii="LMRoman12-Regular" w:hAnsi="LMRoman12-Regular" w:cs="Arial"/>
+                <w:b/>
+              </w:rPr>
+              <w:t xml:space="preserve">Yearly </w:t>
+            </w:r>
+          </w:p>
+        </w:tc>
+        <w:tc>
+          <w:tcPr>
+            <w:tcW w:w="1162" w:type="dxa"/>
+            <w:tcBorders>
+              <w:top w:val="single" w:sz="4" w:space="0" w:color="auto"/>
+            </w:tcBorders>
+          </w:tcPr>
+          <w:p>
+            <w:pPr>
+              <w:rPr>
+                <w:rFonts w:ascii="LMRoman12-Regular" w:hAnsi="LMRoman12-Regular" w:cs="Arial"/>
+              </w:rPr>
+            </w:pPr>
+            <w:r>
+              <w:rPr>
+                <w:rFonts w:ascii="LMRoman12-Regular" w:hAnsi="LMRoman12-Regular" w:cs="Arial"/>
+              </w:rPr>
+              <w:t>6,538</w:t>
+            </w:r>
+          </w:p>
+        </w:tc>
+        <w:tc>
+          <w:tcPr>
+            <w:tcW w:w="1205" w:type="dxa"/>
+            <w:tcBorders>
+              <w:top w:val="single" w:sz="4" w:space="0" w:color="auto"/>
+            </w:tcBorders>
+          </w:tcPr>
+          <w:p>
+            <w:pPr>
+              <w:rPr>
+                <w:rFonts w:ascii="LMRoman12-Regular" w:hAnsi="LMRoman12-Regular" w:cs="Arial"/>
+              </w:rPr>
+            </w:pPr>
+            <w:r>
+              <w:rPr>
+                <w:rFonts w:ascii="LMRoman12-Regular" w:hAnsi="LMRoman12-Regular" w:cs="Arial"/>
+              </w:rPr>
+              <w:t>3,716</w:t>
+            </w:r>
+          </w:p>
+        </w:tc>
+        <w:tc>
+          <w:tcPr>
+            <w:tcW w:w="1163" w:type="dxa"/>
+            <w:tcBorders>
+              <w:top w:val="single" w:sz="4" w:space="0" w:color="auto"/>
+            </w:tcBorders>
+          </w:tcPr>
+          <w:p>
+            <w:pPr>
+              <w:rPr>
+                <w:rFonts w:ascii="LMRoman12-Regular" w:hAnsi="LMRoman12-Regular" w:cs="Arial"/>
+              </w:rPr>
+            </w:pPr>
+            <w:r>
+              <w:rPr>
+                <w:rFonts w:ascii="LMRoman12-Regular" w:hAnsi="LMRoman12-Regular" w:cs="Arial"/>
+              </w:rPr>
+              <w:t>3,903</w:t>
+            </w:r>
+          </w:p>
+        </w:tc>
+        <w:tc>
+          <w:tcPr>
+            <w:tcW w:w="1191" w:type="dxa"/>
+            <w:tcBorders>
+              <w:top w:val="single" w:sz="4" w:space="0" w:color="auto"/>
+            </w:tcBorders>
+          </w:tcPr>
+          <w:p>
+            <w:pPr>
+              <w:rPr>
+                <w:rFonts w:ascii="LMRoman12-Regular" w:hAnsi="LMRoman12-Regular" w:cs="Arial"/>
+              </w:rPr>
+            </w:pPr>
+            <w:r>
+              <w:rPr>
+                <w:rFonts w:ascii="LMRoman12-Regular" w:hAnsi="LMRoman12-Regular" w:cs="Arial"/>
+              </w:rPr>
+              <w:t>6,519</w:t>
+            </w:r>
+          </w:p>
+        </w:tc>
+        <w:tc>
+          <w:tcPr>
+            <w:tcW w:w="1618" w:type="dxa"/>
+            <w:tcBorders>
+              <w:top w:val="single" w:sz="4" w:space="0" w:color="auto"/>
+            </w:tcBorders>
+          </w:tcPr>
+          <w:p>
+            <w:pPr>
+              <w:rPr>
+                <w:rFonts w:ascii="LMRoman12-Regular" w:hAnsi="LMRoman12-Regular" w:cs="Arial"/>
+              </w:rPr>
+            </w:pPr>
+            <w:r>
+              <w:rPr>
+                <w:rFonts w:ascii="LMRoman12-Regular" w:hAnsi="LMRoman12-Regular" w:cs="Arial"/>
+              </w:rPr>
+              <w:t>1,088</w:t>
+            </w:r>
+          </w:p>
+        </w:tc>
+        <w:tc>
+          <w:tcPr>
+            <w:tcW w:w="1143" w:type="dxa"/>
+            <w:tcBorders>
+              <w:top w:val="single" w:sz="4" w:space="0" w:color="auto"/>
+            </w:tcBorders>
+          </w:tcPr>
+          <w:p>
+            <w:pPr>
+              <w:rPr>
+                <w:rFonts w:ascii="LMRoman12-Regular" w:hAnsi="LMRoman12-Regular" w:cs="Arial"/>
+              </w:rPr>
+            </w:pPr>
+            <w:r>
+              <w:rPr>
+                <w:rFonts w:ascii="LMRoman12-Regular" w:hAnsi="LMRoman12-Regular" w:cs="Arial"/>
+              </w:rPr>
+              <w:t>1,236</w:t>
+            </w:r>
+          </w:p>
+        </w:tc>
+        <w:tc>
+          <w:tcPr>
+            <w:tcW w:w="1192" w:type="dxa"/>
+            <w:tcBorders>
+              <w:top w:val="single" w:sz="4" w:space="0" w:color="auto"/>
+            </w:tcBorders>
+          </w:tcPr>
+          <w:p>
+            <w:pPr>
+              <w:rPr>
+                <w:rFonts w:ascii="LMRoman12-Regular" w:hAnsi="LMRoman12-Regular" w:cs="Arial"/>
+              </w:rPr>
+            </w:pPr>
+            <w:r>
+              <w:rPr>
+                <w:rFonts w:ascii="LMRoman12-Regular" w:hAnsi="LMRoman12-Regular" w:cs="Arial"/>
+              </w:rPr>
+              <w:t>23,000</w:t>
+            </w:r>
+          </w:p>
+        </w:tc>
+      </w:tr>
+      <w:tr>
+        <w:trPr>
+          <w:trHeight w:val="331"/>
+        </w:trPr>
+        <w:tc>
+          <w:tcPr>
+            <w:tcW w:w="1319" w:type="dxa"/>
+          </w:tcPr>
+          <w:p>
+            <w:pPr>
+              <w:rPr>
+                <w:rFonts w:ascii="LMRoman12-Regular" w:hAnsi="LMRoman12-Regular" w:cs="Arial"/>
+                <w:b/>
+              </w:rPr>
+            </w:pPr>
+            <w:r>
+              <w:rPr>
+                <w:rFonts w:ascii="LMRoman12-Regular" w:hAnsi="LMRoman12-Regular" w:cs="Arial"/>
+                <w:b/>
+              </w:rPr>
+              <w:t>Quarterly</w:t>
+            </w:r>
+          </w:p>
+        </w:tc>
+        <w:tc>
+          <w:tcPr>
+            <w:tcW w:w="1162" w:type="dxa"/>
+          </w:tcPr>
+          <w:p>
+            <w:pPr>
+              <w:rPr>
+                <w:rFonts w:ascii="LMRoman12-Regular" w:hAnsi="LMRoman12-Regular" w:cs="Arial"/>
+              </w:rPr>
+            </w:pPr>
+            <w:r>
+              <w:rPr>
+                <w:rFonts w:ascii="LMRoman12-Regular" w:hAnsi="LMRoman12-Regular" w:cs="Arial"/>
+              </w:rPr>
+              <w:t>6,020</w:t>
+            </w:r>
+          </w:p>
+        </w:tc>
+        <w:tc>
+          <w:tcPr>
+            <w:tcW w:w="1205" w:type="dxa"/>
+          </w:tcPr>
+          <w:p>
+            <w:pPr>
+              <w:rPr>
+                <w:rFonts w:ascii="LMRoman12-Regular" w:hAnsi="LMRoman12-Regular" w:cs="Arial"/>
+              </w:rPr>
+            </w:pPr>
+            <w:r>
+              <w:rPr>
+                <w:rFonts w:ascii="LMRoman12-Regular" w:hAnsi="LMRoman12-Regular" w:cs="Arial"/>
+              </w:rPr>
+              <w:t>4,637</w:t>
+            </w:r>
+          </w:p>
+        </w:tc>
+        <w:tc>
+          <w:tcPr>
+            <w:tcW w:w="1163" w:type="dxa"/>
+          </w:tcPr>
+          <w:p>
+            <w:pPr>
+              <w:rPr>
+                <w:rFonts w:ascii="LMRoman12-Regular" w:hAnsi="LMRoman12-Regular" w:cs="Arial"/>
+              </w:rPr>
+            </w:pPr>
+            <w:r>
+              <w:rPr>
+                <w:rFonts w:ascii="LMRoman12-Regular" w:hAnsi="LMRoman12-Regular" w:cs="Arial"/>
+              </w:rPr>
+              <w:t>5,315</w:t>
+            </w:r>
+          </w:p>
+        </w:tc>
+        <w:tc>
+          <w:tcPr>
+            <w:tcW w:w="1191" w:type="dxa"/>
+          </w:tcPr>
+          <w:p>
+            <w:pPr>
+              <w:rPr>
+                <w:rFonts w:ascii="LMRoman12-Regular" w:hAnsi="LMRoman12-Regular" w:cs="Arial"/>
+              </w:rPr>
+            </w:pPr>
+            <w:r>
+              <w:rPr>
+                <w:rFonts w:ascii="LMRoman12-Regular" w:hAnsi="LMRoman12-Regular" w:cs="Arial"/>
+              </w:rPr>
+              <w:t>5,305</w:t>
+            </w:r>
+          </w:p>
+        </w:tc>
+        <w:tc>
+          <w:tcPr>
+            <w:tcW w:w="1618" w:type="dxa"/>
+          </w:tcPr>
+          <w:p>
+            <w:pPr>
+              <w:rPr>
+                <w:rFonts w:ascii="LMRoman12-Regular" w:hAnsi="LMRoman12-Regular" w:cs="Arial"/>
+              </w:rPr>
+            </w:pPr>
+            <w:r>
+              <w:rPr>
+                <w:rFonts w:ascii="LMRoman12-Regular" w:hAnsi="LMRoman12-Regular" w:cs="Arial"/>
+              </w:rPr>
+              <w:t>1,858</w:t>
+            </w:r>
+          </w:p>
+        </w:tc>
+        <w:tc>
+          <w:tcPr>
+            <w:tcW w:w="1143" w:type="dxa"/>
+          </w:tcPr>
+          <w:p>
+            <w:pPr>
+              <w:rPr>
+                <w:rFonts w:ascii="LMRoman12-Regular" w:hAnsi="LMRoman12-Regular" w:cs="Arial"/>
+              </w:rPr>
+            </w:pPr>
+            <w:r>
+              <w:rPr>
+                <w:rFonts w:ascii="LMRoman12-Regular" w:hAnsi="LMRoman12-Regular" w:cs="Arial"/>
+              </w:rPr>
+              <w:t>865</w:t>
+            </w:r>
+          </w:p>
+        </w:tc>
+        <w:tc>
+          <w:tcPr>
+            <w:tcW w:w="1192" w:type="dxa"/>
+          </w:tcPr>
+          <w:p>
+            <w:pPr>
+              <w:rPr>
+                <w:rFonts w:ascii="LMRoman12-Regular" w:hAnsi="LMRoman12-Regular" w:cs="Arial"/>
+              </w:rPr>
+            </w:pPr>
+            <w:r>
+              <w:rPr>
+                <w:rFonts w:ascii="LMRoman12-Regular" w:hAnsi="LMRoman12-Regular" w:cs="Arial"/>
+              </w:rPr>
+              <w:t>24,000</w:t>
+            </w:r>
+          </w:p>
+        </w:tc>
+      </w:tr>
+      <w:tr>
+        <w:trPr>
+          <w:trHeight w:val="316"/>
+        </w:trPr>
+        <w:tc>
+          <w:tcPr>
+            <w:tcW w:w="1319" w:type="dxa"/>
+          </w:tcPr>
+          <w:p>
+            <w:pPr>
+              <w:rPr>
+                <w:rFonts w:ascii="LMRoman12-Regular" w:hAnsi="LMRoman12-Regular" w:cs="Arial"/>
+                <w:b/>
+              </w:rPr>
+            </w:pPr>
+            <w:r>
+              <w:rPr>
+                <w:rFonts w:ascii="LMRoman12-Regular" w:hAnsi="LMRoman12-Regular" w:cs="Arial"/>
+                <w:b/>
+              </w:rPr>
+              <w:t>Monthly</w:t>
+            </w:r>
+          </w:p>
+        </w:tc>
+        <w:tc>
+          <w:tcPr>
+            <w:tcW w:w="1162" w:type="dxa"/>
+          </w:tcPr>
+          <w:p>
+            <w:pPr>
+              <w:rPr>
+                <w:rFonts w:ascii="LMRoman12-Regular" w:hAnsi="LMRoman12-Regular" w:cs="Arial"/>
+              </w:rPr>
+            </w:pPr>
+            <w:r>
+              <w:rPr>
+                <w:rFonts w:ascii="LMRoman12-Regular" w:hAnsi="LMRoman12-Regular" w:cs="Arial"/>
+              </w:rPr>
+              <w:t>10,975</w:t>
+            </w:r>
+          </w:p>
+        </w:tc>
+        <w:tc>
+          <w:tcPr>
+            <w:tcW w:w="1205" w:type="dxa"/>
+          </w:tcPr>
+          <w:p>
+            <w:pPr>
+              <w:rPr>
+                <w:rFonts w:ascii="LMRoman12-Regular" w:hAnsi="LMRoman12-Regular" w:cs="Arial"/>
+              </w:rPr>
+            </w:pPr>
+            <w:r>
+              <w:rPr>
+                <w:rFonts w:ascii="LMRoman12-Regular" w:hAnsi="LMRoman12-Regular" w:cs="Arial"/>
+              </w:rPr>
+              <w:t>10,017</w:t>
+            </w:r>
+          </w:p>
+        </w:tc>
+        <w:tc>
+          <w:tcPr>
+            <w:tcW w:w="1163" w:type="dxa"/>
+          </w:tcPr>
+          <w:p>
+            <w:pPr>
+              <w:rPr>
+                <w:rFonts w:ascii="LMRoman12-Regular" w:hAnsi="LMRoman12-Regular" w:cs="Arial"/>
+              </w:rPr>
+            </w:pPr>
+            <w:r>
+              <w:rPr>
+                <w:rFonts w:ascii="LMRoman12-Regular" w:hAnsi="LMRoman12-Regular" w:cs="Arial"/>
+              </w:rPr>
+              <w:t>10,016</w:t>
+            </w:r>
+          </w:p>
+        </w:tc>
+        <w:tc>
+          <w:tcPr>
+            <w:tcW w:w="1191" w:type="dxa"/>
+          </w:tcPr>
+          <w:p>
+            <w:pPr>
+              <w:rPr>
+                <w:rFonts w:ascii="LMRoman12-Regular" w:hAnsi="LMRoman12-Regular" w:cs="Arial"/>
+              </w:rPr>
+            </w:pPr>
+            <w:r>
+              <w:rPr>
+                <w:rFonts w:ascii="LMRoman12-Regular" w:hAnsi="LMRoman12-Regular" w:cs="Arial"/>
+              </w:rPr>
+              <w:t>10,987</w:t>
+            </w:r>
+          </w:p>
+        </w:tc>
+        <w:tc>
+          <w:tcPr>
+            <w:tcW w:w="1618" w:type="dxa"/>
+          </w:tcPr>
+          <w:p>
+            <w:pPr>
+              <w:rPr>
+                <w:rFonts w:ascii="LMRoman12-Regular" w:hAnsi="LMRoman12-Regular" w:cs="Arial"/>
+              </w:rPr>
+            </w:pPr>
+            <w:r>
+              <w:rPr>
+                <w:rFonts w:ascii="LMRoman12-Regular" w:hAnsi="LMRoman12-Regular" w:cs="Arial"/>
+              </w:rPr>
+              <w:t>5,728</w:t>
+            </w:r>
+          </w:p>
+        </w:tc>
+        <w:tc>
+          <w:tcPr>
+            <w:tcW w:w="1143" w:type="dxa"/>
+          </w:tcPr>
+          <w:p>
+            <w:pPr>
+              <w:rPr>
+                <w:rFonts w:ascii="LMRoman12-Regular" w:hAnsi="LMRoman12-Regular" w:cs="Arial"/>
+              </w:rPr>
+            </w:pPr>
+            <w:r>
+              <w:rPr>
+                <w:rFonts w:ascii="LMRoman12-Regular" w:hAnsi="LMRoman12-Regular" w:cs="Arial"/>
+              </w:rPr>
+              <w:t>277</w:t>
+            </w:r>
+          </w:p>
+        </w:tc>
+        <w:tc>
+          <w:tcPr>
+            <w:tcW w:w="1192" w:type="dxa"/>
+          </w:tcPr>
+          <w:p>
+            <w:pPr>
+              <w:rPr>
+                <w:rFonts w:ascii="LMRoman12-Regular" w:hAnsi="LMRoman12-Regular" w:cs="Arial"/>
+              </w:rPr>
+            </w:pPr>
+            <w:r>
+              <w:rPr>
+                <w:rFonts w:ascii="LMRoman12-Regular" w:hAnsi="LMRoman12-Regular" w:cs="Arial"/>
+              </w:rPr>
+              <w:t>48,000</w:t>
+            </w:r>
+          </w:p>
+        </w:tc>
+      </w:tr>
+      <w:tr>
+        <w:trPr>
+          <w:trHeight w:val="316"/>
+        </w:trPr>
+        <w:tc>
+          <w:tcPr>
+            <w:tcW w:w="1319" w:type="dxa"/>
+          </w:tcPr>
+          <w:p>
+            <w:pPr>
+              <w:rPr>
+                <w:rFonts w:ascii="LMRoman12-Regular" w:hAnsi="LMRoman12-Regular" w:cs="Arial"/>
+                <w:b/>
+              </w:rPr>
+            </w:pPr>
+            <w:r>
+              <w:rPr>
+                <w:rFonts w:ascii="LMRoman12-Regular" w:hAnsi="LMRoman12-Regular" w:cs="Arial"/>
+                <w:b/>
+              </w:rPr>
+              <w:t xml:space="preserve">Weekly </w:t>
+            </w:r>
+          </w:p>
+        </w:tc>
+        <w:tc>
+          <w:tcPr>
+            <w:tcW w:w="1162" w:type="dxa"/>
+          </w:tcPr>
+          <w:p>
+            <w:pPr>
+              <w:rPr>
+                <w:rFonts w:ascii="LMRoman12-Regular" w:hAnsi="LMRoman12-Regular" w:cs="Arial"/>
+              </w:rPr>
+            </w:pPr>
+            <w:r>
+              <w:rPr>
+                <w:rFonts w:ascii="LMRoman12-Regular" w:hAnsi="LMRoman12-Regular" w:cs="Arial"/>
+              </w:rPr>
+              <w:t>112</w:t>
+            </w:r>
+          </w:p>
+        </w:tc>
+        <w:tc>
+          <w:tcPr>
+            <w:tcW w:w="1205" w:type="dxa"/>
+          </w:tcPr>
+          <w:p>
+            <w:pPr>
+              <w:rPr>
+                <w:rFonts w:ascii="LMRoman12-Regular" w:hAnsi="LMRoman12-Regular" w:cs="Arial"/>
+              </w:rPr>
+            </w:pPr>
+            <w:r>
+              <w:rPr>
+                <w:rFonts w:ascii="LMRoman12-Regular" w:hAnsi="LMRoman12-Regular" w:cs="Arial"/>
+              </w:rPr>
+              <w:t>6</w:t>
+            </w:r>
+          </w:p>
+        </w:tc>
+        <w:tc>
+          <w:tcPr>
+            <w:tcW w:w="1163" w:type="dxa"/>
+          </w:tcPr>
+          <w:p>
+            <w:pPr>
+              <w:rPr>
+                <w:rFonts w:ascii="LMRoman12-Regular" w:hAnsi="LMRoman12-Regular" w:cs="Arial"/>
+              </w:rPr>
+            </w:pPr>
+            <w:r>
+              <w:rPr>
+                <w:rFonts w:ascii="LMRoman12-Regular" w:hAnsi="LMRoman12-Regular" w:cs="Arial"/>
+              </w:rPr>
+              <w:t>41</w:t>
+            </w:r>
+          </w:p>
+        </w:tc>
+        <w:tc>
+          <w:tcPr>
+            <w:tcW w:w="1191" w:type="dxa"/>
+          </w:tcPr>
+          <w:p>
+            <w:pPr>
+              <w:rPr>
+                <w:rFonts w:ascii="LMRoman12-Regular" w:hAnsi="LMRoman12-Regular" w:cs="Arial"/>
+              </w:rPr>
+            </w:pPr>
+            <w:r>
+              <w:rPr>
+                <w:rFonts w:ascii="LMRoman12-Regular" w:hAnsi="LMRoman12-Regular" w:cs="Arial"/>
+              </w:rPr>
+              <w:t>164</w:t>
+            </w:r>
+          </w:p>
+        </w:tc>
+        <w:tc>
+          <w:tcPr>
+            <w:tcW w:w="1618" w:type="dxa"/>
+          </w:tcPr>
+          <w:p>
+            <w:pPr>
+              <w:rPr>
+                <w:rFonts w:ascii="LMRoman12-Regular" w:hAnsi="LMRoman12-Regular" w:cs="Arial"/>
+              </w:rPr>
+            </w:pPr>
+            <w:r>
+              <w:rPr>
+                <w:rFonts w:ascii="LMRoman12-Regular" w:hAnsi="LMRoman12-Regular" w:cs="Arial"/>
+              </w:rPr>
+              <w:t>24</w:t>
+            </w:r>
+          </w:p>
+        </w:tc>
+        <w:tc>
+          <w:tcPr>
+            <w:tcW w:w="1143" w:type="dxa"/>
+          </w:tcPr>
+          <w:p>
+            <w:pPr>
+              <w:rPr>
+                <w:rFonts w:ascii="LMRoman12-Regular" w:hAnsi="LMRoman12-Regular" w:cs="Arial"/>
+              </w:rPr>
+            </w:pPr>
+            <w:r>
+              <w:rPr>
+                <w:rFonts w:ascii="LMRoman12-Regular" w:hAnsi="LMRoman12-Regular" w:cs="Arial"/>
+              </w:rPr>
+              <w:t>12</w:t>
+            </w:r>
+          </w:p>
+        </w:tc>
+        <w:tc>
+          <w:tcPr>
+            <w:tcW w:w="1192" w:type="dxa"/>
+          </w:tcPr>
+          <w:p>
+            <w:pPr>
+              <w:rPr>
+                <w:rFonts w:ascii="LMRoman12-Regular" w:hAnsi="LMRoman12-Regular" w:cs="Arial"/>
+              </w:rPr>
+            </w:pPr>
+            <w:r>
+              <w:rPr>
+                <w:rFonts w:ascii="LMRoman12-Regular" w:hAnsi="LMRoman12-Regular" w:cs="Arial"/>
+              </w:rPr>
+              <w:t>359</w:t>
+            </w:r>
+          </w:p>
+        </w:tc>
+      </w:tr>
+      <w:tr>
+        <w:trPr>
+          <w:trHeight w:val="316"/>
+        </w:trPr>
+        <w:tc>
+          <w:tcPr>
+            <w:tcW w:w="1319" w:type="dxa"/>
+          </w:tcPr>
+          <w:p>
+            <w:pPr>
+              <w:rPr>
+                <w:rFonts w:ascii="LMRoman12-Regular" w:hAnsi="LMRoman12-Regular" w:cs="Arial"/>
+                <w:b/>
+              </w:rPr>
+            </w:pPr>
+            <w:r>
+              <w:rPr>
+                <w:rFonts w:ascii="LMRoman12-Regular" w:hAnsi="LMRoman12-Regular" w:cs="Arial"/>
+                <w:b/>
+              </w:rPr>
+              <w:t>Daily</w:t>
+            </w:r>
+          </w:p>
+        </w:tc>
+        <w:tc>
+          <w:tcPr>
+            <w:tcW w:w="1162" w:type="dxa"/>
+          </w:tcPr>
+          <w:p>
+            <w:pPr>
+              <w:rPr>
+                <w:rFonts w:ascii="LMRoman12-Regular" w:hAnsi="LMRoman12-Regular" w:cs="Arial"/>
+              </w:rPr>
+            </w:pPr>
+            <w:r>
+              <w:rPr>
+                <w:rFonts w:ascii="LMRoman12-Regular" w:hAnsi="LMRoman12-Regular" w:cs="Arial"/>
+              </w:rPr>
+              <w:t>1,476</w:t>
+            </w:r>
+          </w:p>
+        </w:tc>
+        <w:tc>
+          <w:tcPr>
+            <w:tcW w:w="1205" w:type="dxa"/>
+          </w:tcPr>
+          <w:p>
+            <w:pPr>
+              <w:rPr>
+                <w:rFonts w:ascii="LMRoman12-Regular" w:hAnsi="LMRoman12-Regular" w:cs="Arial"/>
+              </w:rPr>
+            </w:pPr>
+            <w:r>
+              <w:rPr>
+                <w:rFonts w:ascii="LMRoman12-Regular" w:hAnsi="LMRoman12-Regular" w:cs="Arial"/>
+              </w:rPr>
+              <w:t>422</w:t>
+            </w:r>
+          </w:p>
+        </w:tc>
+        <w:tc>
+          <w:tcPr>
+            <w:tcW w:w="1163" w:type="dxa"/>
+          </w:tcPr>
+          <w:p>
+            <w:pPr>
+              <w:rPr>
+                <w:rFonts w:ascii="LMRoman12-Regular" w:hAnsi="LMRoman12-Regular" w:cs="Arial"/>
+              </w:rPr>
+            </w:pPr>
+            <w:r>
+              <w:rPr>
+                <w:rFonts w:ascii="LMRoman12-Regular" w:hAnsi="LMRoman12-Regular" w:cs="Arial"/>
+              </w:rPr>
+              <w:t>127</w:t>
+            </w:r>
+          </w:p>
+        </w:tc>
+        <w:tc>
+          <w:tcPr>
+            <w:tcW w:w="1191" w:type="dxa"/>
+          </w:tcPr>
+          <w:p>
+            <w:pPr>
+              <w:rPr>
+                <w:rFonts w:ascii="LMRoman12-Regular" w:hAnsi="LMRoman12-Regular" w:cs="Arial"/>
+              </w:rPr>
+            </w:pPr>
+            <w:r>
+              <w:rPr>
+                <w:rFonts w:ascii="LMRoman12-Regular" w:hAnsi="LMRoman12-Regular" w:cs="Arial"/>
+              </w:rPr>
+              <w:t>1,559</w:t>
+            </w:r>
+          </w:p>
+        </w:tc>
+        <w:tc>
+          <w:tcPr>
+            <w:tcW w:w="1618" w:type="dxa"/>
+          </w:tcPr>
+          <w:p>
+            <w:pPr>
+              <w:rPr>
+                <w:rFonts w:ascii="LMRoman12-Regular" w:hAnsi="LMRoman12-Regular" w:cs="Arial"/>
+              </w:rPr>
+            </w:pPr>
+            <w:r>
+              <w:rPr>
+                <w:rFonts w:ascii="LMRoman12-Regular" w:hAnsi="LMRoman12-Regular" w:cs="Arial"/>
+              </w:rPr>
+              <w:t>10</w:t>
+            </w:r>
+          </w:p>
+        </w:tc>
+        <w:tc>
+          <w:tcPr>
+            <w:tcW w:w="1143" w:type="dxa"/>
+          </w:tcPr>
+          <w:p>
+            <w:pPr>
+              <w:rPr>
+                <w:rFonts w:ascii="LMRoman12-Regular" w:hAnsi="LMRoman12-Regular" w:cs="Arial"/>
+              </w:rPr>
+            </w:pPr>
+            <w:r>
+              <w:rPr>
+                <w:rFonts w:ascii="LMRoman12-Regular" w:hAnsi="LMRoman12-Regular" w:cs="Arial"/>
+              </w:rPr>
+              <w:t>633</w:t>
+            </w:r>
+          </w:p>
+        </w:tc>
+        <w:tc>
+          <w:tcPr>
+            <w:tcW w:w="1192" w:type="dxa"/>
+          </w:tcPr>
+          <w:p>
+            <w:pPr>
+              <w:rPr>
+                <w:rFonts w:ascii="LMRoman12-Regular" w:hAnsi="LMRoman12-Regular" w:cs="Arial"/>
+              </w:rPr>
+            </w:pPr>
+            <w:r>
+              <w:rPr>
+                <w:rFonts w:ascii="LMRoman12-Regular" w:hAnsi="LMRoman12-Regular" w:cs="Arial"/>
+              </w:rPr>
+              <w:t>4227</w:t>
+            </w:r>
+          </w:p>
+        </w:tc>
+      </w:tr>
+      <w:tr>
+        <w:trPr>
+          <w:trHeight w:val="331"/>
+        </w:trPr>
+        <w:tc>
+          <w:tcPr>
+            <w:tcW w:w="1319" w:type="dxa"/>
+            <w:tcBorders>
+              <w:bottom w:val="single" w:sz="4" w:space="0" w:color="auto"/>
+            </w:tcBorders>
+          </w:tcPr>
+          <w:p>
+            <w:pPr>
+              <w:rPr>
+                <w:rFonts w:ascii="LMRoman12-Regular" w:hAnsi="LMRoman12-Regular" w:cs="Arial"/>
+                <w:b/>
+              </w:rPr>
+            </w:pPr>
+            <w:r>
+              <w:rPr>
+                <w:rFonts w:ascii="LMRoman12-Regular" w:hAnsi="LMRoman12-Regular" w:cs="Arial"/>
+                <w:b/>
+              </w:rPr>
+              <w:t>Hourly</w:t>
+            </w:r>
+          </w:p>
+        </w:tc>
+        <w:tc>
+          <w:tcPr>
+            <w:tcW w:w="1162" w:type="dxa"/>
+            <w:tcBorders>
+              <w:bottom w:val="single" w:sz="4" w:space="0" w:color="auto"/>
+            </w:tcBorders>
+          </w:tcPr>
+          <w:p>
+            <w:pPr>
+              <w:rPr>
+                <w:rFonts w:ascii="LMRoman12-Regular" w:hAnsi="LMRoman12-Regular" w:cs="Arial"/>
+              </w:rPr>
+            </w:pPr>
+          </w:p>
+        </w:tc>
+        <w:tc>
+          <w:tcPr>
+            <w:tcW w:w="1205" w:type="dxa"/>
+            <w:tcBorders>
+              <w:bottom w:val="single" w:sz="4" w:space="0" w:color="auto"/>
+            </w:tcBorders>
+          </w:tcPr>
+          <w:p>
+            <w:pPr>
+              <w:rPr>
+                <w:rFonts w:ascii="LMRoman12-Regular" w:hAnsi="LMRoman12-Regular" w:cs="Arial"/>
+              </w:rPr>
+            </w:pPr>
+          </w:p>
+        </w:tc>
+        <w:tc>
+          <w:tcPr>
+            <w:tcW w:w="1163" w:type="dxa"/>
+            <w:tcBorders>
+              <w:bottom w:val="single" w:sz="4" w:space="0" w:color="auto"/>
+            </w:tcBorders>
+          </w:tcPr>
+          <w:p>
+            <w:pPr>
+              <w:rPr>
+                <w:rFonts w:ascii="LMRoman12-Regular" w:hAnsi="LMRoman12-Regular" w:cs="Arial"/>
+              </w:rPr>
+            </w:pPr>
+          </w:p>
+        </w:tc>
+        <w:tc>
+          <w:tcPr>
+            <w:tcW w:w="1191" w:type="dxa"/>
+            <w:tcBorders>
+              <w:bottom w:val="single" w:sz="4" w:space="0" w:color="auto"/>
+            </w:tcBorders>
+          </w:tcPr>
+          <w:p>
+            <w:pPr>
+              <w:rPr>
+                <w:rFonts w:ascii="LMRoman12-Regular" w:hAnsi="LMRoman12-Regular" w:cs="Arial"/>
+              </w:rPr>
+            </w:pPr>
+          </w:p>
+        </w:tc>
+        <w:tc>
+          <w:tcPr>
+            <w:tcW w:w="1618" w:type="dxa"/>
+            <w:tcBorders>
+              <w:bottom w:val="single" w:sz="4" w:space="0" w:color="auto"/>
+            </w:tcBorders>
+          </w:tcPr>
+          <w:p>
+            <w:pPr>
+              <w:rPr>
+                <w:rFonts w:ascii="LMRoman12-Regular" w:hAnsi="LMRoman12-Regular" w:cs="Arial"/>
+              </w:rPr>
+            </w:pPr>
+          </w:p>
+        </w:tc>
+        <w:tc>
+          <w:tcPr>
+            <w:tcW w:w="1143" w:type="dxa"/>
+            <w:tcBorders>
+              <w:bottom w:val="single" w:sz="4" w:space="0" w:color="auto"/>
+            </w:tcBorders>
+          </w:tcPr>
+          <w:p>
+            <w:pPr>
+              <w:rPr>
+                <w:rFonts w:ascii="LMRoman12-Regular" w:hAnsi="LMRoman12-Regular" w:cs="Arial"/>
+              </w:rPr>
+            </w:pPr>
+            <w:r>
+              <w:rPr>
+                <w:rFonts w:ascii="LMRoman12-Regular" w:hAnsi="LMRoman12-Regular" w:cs="Arial"/>
+              </w:rPr>
+              <w:t>414</w:t>
+            </w:r>
+          </w:p>
+        </w:tc>
+        <w:tc>
+          <w:tcPr>
+            <w:tcW w:w="1192" w:type="dxa"/>
+            <w:tcBorders>
+              <w:bottom w:val="single" w:sz="4" w:space="0" w:color="auto"/>
+            </w:tcBorders>
+          </w:tcPr>
+          <w:p>
+            <w:pPr>
+              <w:rPr>
+                <w:rFonts w:ascii="LMRoman12-Regular" w:hAnsi="LMRoman12-Regular" w:cs="Arial"/>
+              </w:rPr>
+            </w:pPr>
+            <w:r>
+              <w:rPr>
+                <w:rFonts w:ascii="LMRoman12-Regular" w:hAnsi="LMRoman12-Regular" w:cs="Arial"/>
+              </w:rPr>
+              <w:t>414</w:t>
+            </w:r>
+          </w:p>
+        </w:tc>
+      </w:tr>
+      <w:tr>
+        <w:trPr>
+          <w:trHeight w:val="316"/>
+        </w:trPr>
+        <w:tc>
+          <w:tcPr>
+            <w:tcW w:w="1319" w:type="dxa"/>
+            <w:tcBorders>
+              <w:top w:val="single" w:sz="4" w:space="0" w:color="auto"/>
+              <w:bottom w:val="single" w:sz="12" w:space="0" w:color="auto"/>
+            </w:tcBorders>
+          </w:tcPr>
+          <w:p>
+            <w:pPr>
+              <w:rPr>
+                <w:rFonts w:ascii="LMRoman12-Regular" w:hAnsi="LMRoman12-Regular" w:cs="Arial"/>
+                <w:b/>
+              </w:rPr>
+            </w:pPr>
+            <w:r>
+              <w:rPr>
+                <w:rFonts w:ascii="LMRoman12-Regular" w:hAnsi="LMRoman12-Regular" w:cs="Arial"/>
+                <w:b/>
+              </w:rPr>
+              <w:t>Total</w:t>
+            </w:r>
+          </w:p>
+        </w:tc>
+        <w:tc>
+          <w:tcPr>
+            <w:tcW w:w="1162" w:type="dxa"/>
+            <w:tcBorders>
+              <w:top w:val="single" w:sz="4" w:space="0" w:color="auto"/>
+              <w:bottom w:val="single" w:sz="12" w:space="0" w:color="auto"/>
+            </w:tcBorders>
+          </w:tcPr>
+          <w:p>
+            <w:pPr>
+              <w:rPr>
+                <w:rFonts w:ascii="LMRoman12-Regular" w:hAnsi="LMRoman12-Regular" w:cs="Arial"/>
+              </w:rPr>
+            </w:pPr>
+            <w:r>
+              <w:rPr>
+                <w:rFonts w:ascii="LMRoman12-Regular" w:hAnsi="LMRoman12-Regular" w:cs="Arial"/>
+              </w:rPr>
+              <w:t>25,121</w:t>
+            </w:r>
+          </w:p>
+        </w:tc>
+        <w:tc>
+          <w:tcPr>
+            <w:tcW w:w="1205" w:type="dxa"/>
+            <w:tcBorders>
+              <w:top w:val="single" w:sz="4" w:space="0" w:color="auto"/>
+              <w:bottom w:val="single" w:sz="12" w:space="0" w:color="auto"/>
+            </w:tcBorders>
+          </w:tcPr>
+          <w:p>
+            <w:pPr>
+              <w:rPr>
+                <w:rFonts w:ascii="LMRoman12-Regular" w:hAnsi="LMRoman12-Regular" w:cs="Arial"/>
+              </w:rPr>
+            </w:pPr>
+            <w:r>
+              <w:rPr>
+                <w:rFonts w:ascii="LMRoman12-Regular" w:hAnsi="LMRoman12-Regular" w:cs="Arial"/>
+              </w:rPr>
+              <w:t>18,798</w:t>
+            </w:r>
+          </w:p>
+        </w:tc>
+        <w:tc>
+          <w:tcPr>
+            <w:tcW w:w="1163" w:type="dxa"/>
+            <w:tcBorders>
+              <w:top w:val="single" w:sz="4" w:space="0" w:color="auto"/>
+              <w:bottom w:val="single" w:sz="12" w:space="0" w:color="auto"/>
+            </w:tcBorders>
+          </w:tcPr>
+          <w:p>
+            <w:pPr>
+              <w:rPr>
+                <w:rFonts w:ascii="LMRoman12-Regular" w:hAnsi="LMRoman12-Regular" w:cs="Arial"/>
+              </w:rPr>
+            </w:pPr>
+            <w:r>
+              <w:rPr>
+                <w:rFonts w:ascii="LMRoman12-Regular" w:hAnsi="LMRoman12-Regular" w:cs="Arial"/>
+              </w:rPr>
+              <w:t>19,402</w:t>
+            </w:r>
+          </w:p>
+        </w:tc>
+        <w:tc>
+          <w:tcPr>
+            <w:tcW w:w="1191" w:type="dxa"/>
+            <w:tcBorders>
+              <w:top w:val="single" w:sz="4" w:space="0" w:color="auto"/>
+              <w:bottom w:val="single" w:sz="12" w:space="0" w:color="auto"/>
+            </w:tcBorders>
+          </w:tcPr>
+          <w:p>
+            <w:pPr>
+              <w:rPr>
+                <w:rFonts w:ascii="LMRoman12-Regular" w:hAnsi="LMRoman12-Regular" w:cs="Arial"/>
+              </w:rPr>
+            </w:pPr>
+            <w:r>
+              <w:rPr>
+                <w:rFonts w:ascii="LMRoman12-Regular" w:hAnsi="LMRoman12-Regular" w:cs="Arial"/>
+              </w:rPr>
+              <w:t>24,534</w:t>
+            </w:r>
+          </w:p>
+        </w:tc>
+        <w:tc>
+          <w:tcPr>
+            <w:tcW w:w="1618" w:type="dxa"/>
+            <w:tcBorders>
+              <w:top w:val="single" w:sz="4" w:space="0" w:color="auto"/>
+              <w:bottom w:val="single" w:sz="12" w:space="0" w:color="auto"/>
+            </w:tcBorders>
+          </w:tcPr>
+          <w:p>
+            <w:pPr>
+              <w:rPr>
+                <w:rFonts w:ascii="LMRoman12-Regular" w:hAnsi="LMRoman12-Regular" w:cs="Arial"/>
+              </w:rPr>
+            </w:pPr>
+            <w:r>
+              <w:rPr>
+                <w:rFonts w:ascii="LMRoman12-Regular" w:hAnsi="LMRoman12-Regular" w:cs="Arial"/>
+              </w:rPr>
+              <w:t>8,708</w:t>
+            </w:r>
+          </w:p>
+        </w:tc>
+        <w:tc>
+          <w:tcPr>
+            <w:tcW w:w="1143" w:type="dxa"/>
+            <w:tcBorders>
+              <w:top w:val="single" w:sz="4" w:space="0" w:color="auto"/>
+              <w:bottom w:val="single" w:sz="12" w:space="0" w:color="auto"/>
+            </w:tcBorders>
+          </w:tcPr>
+          <w:p>
+            <w:pPr>
+              <w:rPr>
+                <w:rFonts w:ascii="LMRoman12-Regular" w:hAnsi="LMRoman12-Regular" w:cs="Arial"/>
+              </w:rPr>
+            </w:pPr>
+            <w:r>
+              <w:rPr>
+                <w:rFonts w:ascii="LMRoman12-Regular" w:hAnsi="LMRoman12-Regular" w:cs="Arial"/>
+              </w:rPr>
+              <w:t>3,437</w:t>
+            </w:r>
+          </w:p>
+        </w:tc>
+        <w:tc>
+          <w:tcPr>
+            <w:tcW w:w="1192" w:type="dxa"/>
+            <w:tcBorders>
+              <w:top w:val="single" w:sz="4" w:space="0" w:color="auto"/>
+              <w:bottom w:val="single" w:sz="12" w:space="0" w:color="auto"/>
+            </w:tcBorders>
+          </w:tcPr>
+          <w:p>
+            <w:pPr>
+              <w:rPr>
+                <w:rFonts w:ascii="LMRoman12-Regular" w:hAnsi="LMRoman12-Regular" w:cs="Arial"/>
+              </w:rPr>
+            </w:pPr>
+            <w:r>
+              <w:rPr>
+                <w:rFonts w:ascii="LMRoman12-Regular" w:hAnsi="LMRoman12-Regular" w:cs="Arial"/>
+              </w:rPr>
+              <w:t>100,000</w:t>
+            </w:r>
+          </w:p>
+        </w:tc>
+      </w:tr>
+      <w:bookmarkEnd w:id="0"/>
+    </w:tbl>
+    <w:p>
+      <w:pPr>
+        <w:rPr>
+          <w:rFonts w:ascii="LMRoman12-Regular" w:hAnsi="LMRoman12-Regular"/>
+          <w:b/>
+          <w:bCs/>
+        </w:rPr>
+      </w:pPr>
+    </w:p>
+    <w:tbl>
+      <w:tblPr>
+        <w:tblStyle w:val="Tabellenraster"/>
+        <w:tblW w:w="0" w:type="auto"/>
+        <w:jc w:val="center"/>
+        <w:tblBorders>
+          <w:top w:val="single" w:sz="12" w:space="0" w:color="auto"/>
+          <w:left w:val="none" w:sz="0" w:space="0" w:color="auto"/>
+          <w:bottom w:val="single" w:sz="12" w:space="0" w:color="auto"/>
+          <w:right w:val="none" w:sz="0" w:space="0" w:color="auto"/>
+          <w:insideH w:val="none" w:sz="0" w:space="0" w:color="auto"/>
+          <w:insideV w:val="none" w:sz="0" w:space="0" w:color="auto"/>
+        </w:tblBorders>
+        <w:tblLook w:val="04A0" w:firstRow="1" w:lastRow="0" w:firstColumn="1" w:lastColumn="0" w:noHBand="0" w:noVBand="1"/>
+      </w:tblPr>
+      <w:tblGrid>
+        <w:gridCol w:w="1485"/>
+        <w:gridCol w:w="1634"/>
+      </w:tblGrid>
+      <w:tr>
+        <w:trPr>
+          <w:trHeight w:val="278"/>
+          <w:jc w:val="center"/>
+        </w:trPr>
+        <w:tc>
+          <w:tcPr>
+            <w:tcW w:w="1485" w:type="dxa"/>
+            <w:tcBorders>
+              <w:top w:val="single" w:sz="12" w:space="0" w:color="auto"/>
+              <w:bottom w:val="single" w:sz="4" w:space="0" w:color="auto"/>
+            </w:tcBorders>
+          </w:tcPr>
+          <w:p>
+            <w:pPr>
+              <w:rPr>
+                <w:rFonts w:ascii="LMRoman12-Regular" w:hAnsi="LMRoman12-Regular"/>
+                <w:b/>
+              </w:rPr>
+            </w:pPr>
+            <w:bookmarkStart w:id="1" w:name="_Hlk23764778"/>
+            <w:r>
+              <w:rPr>
+                <w:rFonts w:ascii="LMRoman12-Regular" w:hAnsi="LMRoman12-Regular"/>
+                <w:b/>
+              </w:rPr>
+              <w:t>Frequency</w:t>
+            </w:r>
+          </w:p>
+        </w:tc>
+        <w:tc>
+          <w:tcPr>
+            <w:tcW w:w="1634" w:type="dxa"/>
+            <w:tcBorders>
+              <w:top w:val="single" w:sz="12" w:space="0" w:color="auto"/>
+              <w:bottom w:val="single" w:sz="4" w:space="0" w:color="auto"/>
+            </w:tcBorders>
+          </w:tcPr>
+          <w:p>
+            <w:pPr>
+              <w:rPr>
+                <w:rFonts w:ascii="LMRoman12-Regular" w:hAnsi="LMRoman12-Regular"/>
+                <w:b/>
+              </w:rPr>
+            </w:pPr>
+            <w:r>
+              <w:rPr>
+                <w:rFonts w:ascii="LMRoman12-Regular" w:hAnsi="LMRoman12-Regular"/>
+                <w:b/>
+              </w:rPr>
+              <w:t>Forecast horizon</w:t>
+            </w:r>
+          </w:p>
+        </w:tc>
+        <w:bookmarkStart w:id="2" w:name="_GoBack"/>
+        <w:bookmarkEnd w:id="2"/>
+      </w:tr>
+      <w:tr>
+        <w:trPr>
+          <w:trHeight w:val="266"/>
+          <w:jc w:val="center"/>
+        </w:trPr>
+        <w:tc>
+          <w:tcPr>
+            <w:tcW w:w="1485" w:type="dxa"/>
+            <w:tcBorders>
+              <w:top w:val="single" w:sz="4" w:space="0" w:color="auto"/>
+            </w:tcBorders>
+          </w:tcPr>
+          <w:p>
+            <w:pPr>
+              <w:rPr>
+                <w:rFonts w:ascii="LMRoman12-Regular" w:hAnsi="LMRoman12-Regular"/>
+              </w:rPr>
+            </w:pPr>
+            <w:r>
+              <w:rPr>
+                <w:rFonts w:ascii="LMRoman12-Regular" w:hAnsi="LMRoman12-Regular"/>
+              </w:rPr>
+              <w:t>Yearly</w:t>
+            </w:r>
+          </w:p>
+        </w:tc>
+        <w:tc>
+          <w:tcPr>
+            <w:tcW w:w="1634" w:type="dxa"/>
+            <w:tcBorders>
+              <w:top w:val="single" w:sz="4" w:space="0" w:color="auto"/>
+            </w:tcBorders>
+          </w:tcPr>
+          <w:p>
+            <w:pPr>
+              <w:rPr>
+                <w:rFonts w:ascii="LMRoman12-Regular" w:hAnsi="LMRoman12-Regular"/>
+              </w:rPr>
+            </w:pPr>
+            <w:r>
+              <w:rPr>
+                <w:rFonts w:ascii="LMRoman12-Regular" w:hAnsi="LMRoman12-Regular"/>
+              </w:rPr>
+              <w:t>6</w:t>
+            </w:r>
+          </w:p>
+        </w:tc>
+      </w:tr>
+      <w:tr>
+        <w:trPr>
+          <w:trHeight w:val="278"/>
+          <w:jc w:val="center"/>
+        </w:trPr>
+        <w:tc>
+          <w:tcPr>
+            <w:tcW w:w="1485" w:type="dxa"/>
+          </w:tcPr>
+          <w:p>
+            <w:pPr>
+              <w:rPr>
+                <w:rFonts w:ascii="LMRoman12-Regular" w:hAnsi="LMRoman12-Regular"/>
+              </w:rPr>
+            </w:pPr>
+            <w:r>
+              <w:rPr>
+                <w:rFonts w:ascii="LMRoman12-Regular" w:hAnsi="LMRoman12-Regular"/>
+              </w:rPr>
+              <w:t>Quarterly</w:t>
+            </w:r>
+          </w:p>
+        </w:tc>
+        <w:tc>
+          <w:tcPr>
+            <w:tcW w:w="1634" w:type="dxa"/>
+          </w:tcPr>
+          <w:p>
+            <w:pPr>
+              <w:rPr>
+                <w:rFonts w:ascii="LMRoman12-Regular" w:hAnsi="LMRoman12-Regular"/>
+              </w:rPr>
+            </w:pPr>
+            <w:r>
+              <w:rPr>
+                <w:rFonts w:ascii="LMRoman12-Regular" w:hAnsi="LMRoman12-Regular"/>
+              </w:rPr>
+              <w:t>8 (2 years)</w:t>
+            </w:r>
+          </w:p>
+        </w:tc>
+      </w:tr>
+      <w:tr>
+        <w:trPr>
+          <w:trHeight w:val="266"/>
+          <w:jc w:val="center"/>
+        </w:trPr>
+        <w:tc>
+          <w:tcPr>
+            <w:tcW w:w="1485" w:type="dxa"/>
+          </w:tcPr>
+          <w:p>
+            <w:pPr>
+              <w:rPr>
+                <w:rFonts w:ascii="LMRoman12-Regular" w:hAnsi="LMRoman12-Regular"/>
+              </w:rPr>
+            </w:pPr>
+            <w:r>
+              <w:rPr>
+                <w:rFonts w:ascii="LMRoman12-Regular" w:hAnsi="LMRoman12-Regular"/>
+              </w:rPr>
+              <w:t>Monthly</w:t>
+            </w:r>
+          </w:p>
+        </w:tc>
+        <w:tc>
+          <w:tcPr>
+            <w:tcW w:w="1634" w:type="dxa"/>
+          </w:tcPr>
+          <w:p>
+            <w:pPr>
+              <w:rPr>
+                <w:rFonts w:ascii="LMRoman12-Regular" w:hAnsi="LMRoman12-Regular"/>
+              </w:rPr>
+            </w:pPr>
+            <w:r>
+              <w:rPr>
+                <w:rFonts w:ascii="LMRoman12-Regular" w:hAnsi="LMRoman12-Regular"/>
+              </w:rPr>
+              <w:t>18 (1.5 years)</w:t>
+            </w:r>
+          </w:p>
+        </w:tc>
+      </w:tr>
+      <w:tr>
+        <w:trPr>
+          <w:trHeight w:val="266"/>
+          <w:jc w:val="center"/>
+        </w:trPr>
+        <w:tc>
+          <w:tcPr>
+            <w:tcW w:w="1485" w:type="dxa"/>
+          </w:tcPr>
+          <w:p>
+            <w:pPr>
+              <w:rPr>
+                <w:rFonts w:ascii="LMRoman12-Regular" w:hAnsi="LMRoman12-Regular"/>
+              </w:rPr>
+            </w:pPr>
+            <w:r>
+              <w:rPr>
+                <w:rFonts w:ascii="LMRoman12-Regular" w:hAnsi="LMRoman12-Regular"/>
+              </w:rPr>
+              <w:t>Weekly</w:t>
+            </w:r>
+          </w:p>
+        </w:tc>
+        <w:tc>
+          <w:tcPr>
+            <w:tcW w:w="1634" w:type="dxa"/>
+          </w:tcPr>
+          <w:p>
+            <w:pPr>
+              <w:rPr>
+                <w:rFonts w:ascii="LMRoman12-Regular" w:hAnsi="LMRoman12-Regular"/>
+              </w:rPr>
+            </w:pPr>
+            <w:r>
+              <w:rPr>
+                <w:rFonts w:ascii="LMRoman12-Regular" w:hAnsi="LMRoman12-Regular"/>
+              </w:rPr>
+              <w:t>13 (3 months)</w:t>
+            </w:r>
+          </w:p>
+        </w:tc>
+      </w:tr>
+      <w:tr>
+        <w:trPr>
+          <w:trHeight w:val="278"/>
+          <w:jc w:val="center"/>
+        </w:trPr>
+        <w:tc>
+          <w:tcPr>
+            <w:tcW w:w="1485" w:type="dxa"/>
+          </w:tcPr>
+          <w:p>
+            <w:pPr>
+              <w:rPr>
+                <w:rFonts w:ascii="LMRoman12-Regular" w:hAnsi="LMRoman12-Regular"/>
+              </w:rPr>
+            </w:pPr>
+            <w:r>
+              <w:rPr>
+                <w:rFonts w:ascii="LMRoman12-Regular" w:hAnsi="LMRoman12-Regular"/>
+              </w:rPr>
+              <w:t>Daily</w:t>
+            </w:r>
+          </w:p>
+        </w:tc>
+        <w:tc>
+          <w:tcPr>
+            <w:tcW w:w="1634" w:type="dxa"/>
+          </w:tcPr>
+          <w:p>
+            <w:pPr>
+              <w:rPr>
+                <w:rFonts w:ascii="LMRoman12-Regular" w:hAnsi="LMRoman12-Regular"/>
+              </w:rPr>
+            </w:pPr>
+            <w:r>
+              <w:rPr>
+                <w:rFonts w:ascii="LMRoman12-Regular" w:hAnsi="LMRoman12-Regular"/>
+              </w:rPr>
+              <w:t>14 (2 weeks)</w:t>
+            </w:r>
+          </w:p>
+        </w:tc>
+      </w:tr>
+      <w:tr>
+        <w:trPr>
+          <w:trHeight w:val="278"/>
+          <w:jc w:val="center"/>
+        </w:trPr>
+        <w:tc>
+          <w:tcPr>
+            <w:tcW w:w="1485" w:type="dxa"/>
+          </w:tcPr>
+          <w:p>
+            <w:pPr>
+              <w:rPr>
+                <w:rFonts w:ascii="LMRoman12-Regular" w:hAnsi="LMRoman12-Regular"/>
+              </w:rPr>
+            </w:pPr>
+            <w:r>
+              <w:rPr>
+                <w:rFonts w:ascii="LMRoman12-Regular" w:hAnsi="LMRoman12-Regular"/>
+              </w:rPr>
+              <w:t>Hourly</w:t>
+            </w:r>
+          </w:p>
+        </w:tc>
+        <w:tc>
+          <w:tcPr>
+            <w:tcW w:w="1634" w:type="dxa"/>
+          </w:tcPr>
+          <w:p>
+            <w:pPr>
+              <w:rPr>
+                <w:rFonts w:ascii="LMRoman12-Regular" w:hAnsi="LMRoman12-Regular"/>
+              </w:rPr>
+            </w:pPr>
+            <w:r>
+              <w:rPr>
+                <w:rFonts w:ascii="LMRoman12-Regular" w:hAnsi="LMRoman12-Regular"/>
+              </w:rPr>
+              <w:t>48 (2 days)</w:t>
+            </w:r>
+          </w:p>
+        </w:tc>
+      </w:tr>
+      <w:bookmarkEnd w:id="1"/>
+    </w:tbl>
+    <w:p>
+      <w:pPr>
+        <w:rPr>
+          <w:rFonts w:ascii="LMRoman12-Regular" w:hAnsi="LMRoman12-Regular"/>
+          <w:b/>
+          <w:bCs/>
+        </w:rPr>
+      </w:pPr>
+    </w:p>
+    <w:p>
+      <w:pPr>
+        <w:rPr>
+          <w:rFonts w:ascii="LMRoman12-Regular" w:hAnsi="LMRoman12-Regular"/>
+          <w:b/>
+          <w:bCs/>
+        </w:rPr>
+      </w:pPr>
+    </w:p>
+    <w:p>
+      <w:pPr>
+        <w:rPr>
+          <w:rFonts w:ascii="LMRoman12-Regular" w:hAnsi="LMRoman12-Regular"/>
+          <w:b/>
+          <w:bCs/>
+        </w:rPr>
+      </w:pPr>
+    </w:p>
     <w:p>
       <w:pPr>
         <w:rPr>
@@ -4289,7 +5992,6 @@
               <w:rPr>
                 <w:rFonts w:ascii="LMRoman12-Regular" w:hAnsi="LMRoman12-Regular"/>
               </w:rPr>
-              <w:lastRenderedPageBreak/>
               <w:t>ETS</w:t>
             </w:r>
           </w:p>
@@ -4828,7 +6530,7 @@
             <w:gridSpan w:val="7"/>
             <w:tcBorders>
               <w:top w:val="thinThickSmallGap" w:sz="24" w:space="0" w:color="auto"/>
-              <w:bottom w:val="single" w:sz="6" w:space="0" w:color="auto"/>
+              <w:bottom w:val="single" w:sz="4" w:space="0" w:color="auto"/>
             </w:tcBorders>
           </w:tcPr>
           <w:p>
@@ -4841,6 +6543,7 @@
                 <w:szCs w:val="26"/>
               </w:rPr>
             </w:pPr>
+            <w:bookmarkStart w:id="3" w:name="_Hlk23763684"/>
             <w:r>
               <w:rPr>
                 <w:rFonts w:ascii="LMRoman12-Regular" w:hAnsi="LMRoman12-Regular" w:cs="Arial"/>
@@ -4860,7 +6563,7 @@
           <w:tcPr>
             <w:tcW w:w="678" w:type="pct"/>
             <w:tcBorders>
-              <w:top w:val="single" w:sz="6" w:space="0" w:color="auto"/>
+              <w:top w:val="single" w:sz="4" w:space="0" w:color="auto"/>
               <w:bottom w:val="single" w:sz="4" w:space="0" w:color="auto"/>
             </w:tcBorders>
           </w:tcPr>
@@ -4887,7 +6590,7 @@
           <w:tcPr>
             <w:tcW w:w="580" w:type="pct"/>
             <w:tcBorders>
-              <w:top w:val="single" w:sz="6" w:space="0" w:color="auto"/>
+              <w:top w:val="single" w:sz="4" w:space="0" w:color="auto"/>
               <w:bottom w:val="single" w:sz="4" w:space="0" w:color="auto"/>
             </w:tcBorders>
           </w:tcPr>
@@ -4914,7 +6617,7 @@
           <w:tcPr>
             <w:tcW w:w="791" w:type="pct"/>
             <w:tcBorders>
-              <w:top w:val="single" w:sz="6" w:space="0" w:color="auto"/>
+              <w:top w:val="single" w:sz="4" w:space="0" w:color="auto"/>
               <w:bottom w:val="single" w:sz="4" w:space="0" w:color="auto"/>
             </w:tcBorders>
           </w:tcPr>
@@ -4941,7 +6644,7 @@
           <w:tcPr>
             <w:tcW w:w="718" w:type="pct"/>
             <w:tcBorders>
-              <w:top w:val="single" w:sz="6" w:space="0" w:color="auto"/>
+              <w:top w:val="single" w:sz="4" w:space="0" w:color="auto"/>
               <w:bottom w:val="single" w:sz="4" w:space="0" w:color="auto"/>
             </w:tcBorders>
           </w:tcPr>
@@ -4970,7 +6673,7 @@
           <w:tcPr>
             <w:tcW w:w="813" w:type="pct"/>
             <w:tcBorders>
-              <w:top w:val="single" w:sz="6" w:space="0" w:color="auto"/>
+              <w:top w:val="single" w:sz="4" w:space="0" w:color="auto"/>
               <w:bottom w:val="single" w:sz="4" w:space="0" w:color="auto"/>
             </w:tcBorders>
           </w:tcPr>
@@ -4997,7 +6700,7 @@
           <w:tcPr>
             <w:tcW w:w="711" w:type="pct"/>
             <w:tcBorders>
-              <w:top w:val="single" w:sz="6" w:space="0" w:color="auto"/>
+              <w:top w:val="single" w:sz="4" w:space="0" w:color="auto"/>
               <w:bottom w:val="single" w:sz="4" w:space="0" w:color="auto"/>
             </w:tcBorders>
           </w:tcPr>
@@ -5024,7 +6727,7 @@
           <w:tcPr>
             <w:tcW w:w="709" w:type="pct"/>
             <w:tcBorders>
-              <w:top w:val="single" w:sz="6" w:space="0" w:color="auto"/>
+              <w:top w:val="single" w:sz="4" w:space="0" w:color="auto"/>
               <w:bottom w:val="single" w:sz="4" w:space="0" w:color="auto"/>
             </w:tcBorders>
           </w:tcPr>
@@ -7671,6 +9374,7 @@
           </w:p>
         </w:tc>
       </w:tr>
+      <w:bookmarkEnd w:id="3"/>
     </w:tbl>
     <w:p>
       <w:pPr>
@@ -27996,8 +29700,6 @@
             </w:r>
           </w:p>
         </w:tc>
-        <w:bookmarkStart w:id="0" w:name="_GoBack"/>
-        <w:bookmarkEnd w:id="0"/>
       </w:tr>
       <w:tr>
         <w:trPr>
@@ -31088,7 +32790,7 @@
       </w:pPr>
     </w:pPrDefault>
   </w:docDefaults>
-  <w:latentStyles w:defLockedState="0" w:defUIPriority="99" w:defSemiHidden="0" w:defUnhideWhenUsed="0" w:defQFormat="0" w:count="377">
+  <w:latentStyles w:defLockedState="0" w:defUIPriority="99" w:defSemiHidden="0" w:defUnhideWhenUsed="0" w:defQFormat="0" w:count="376">
     <w:lsdException w:name="Normal" w:uiPriority="0" w:qFormat="1"/>
     <w:lsdException w:name="heading 1" w:uiPriority="9" w:qFormat="1"/>
     <w:lsdException w:name="heading 2" w:semiHidden="1" w:uiPriority="9" w:unhideWhenUsed="1" w:qFormat="1"/>
@@ -31465,7 +33167,6 @@
     <w:lsdException w:name="Hashtag" w:semiHidden="1" w:unhideWhenUsed="1"/>
     <w:lsdException w:name="Unresolved Mention" w:semiHidden="1" w:unhideWhenUsed="1"/>
     <w:lsdException w:name="Smart Link" w:semiHidden="1" w:unhideWhenUsed="1"/>
-    <w:lsdException w:name="Smart Link Error" w:semiHidden="1" w:unhideWhenUsed="1"/>
   </w:latentStyles>
   <w:style w:type="paragraph" w:default="1" w:styleId="Standard">
     <w:name w:val="Normal"/>

</xml_diff>